<commit_message>
Update table in posttask results
</commit_message>
<xml_diff>
--- a/Ergebnisse_Posttask.docx
+++ b/Ergebnisse_Posttask.docx
@@ -60,13 +60,8 @@
             <w:tcW w:w="1432" w:type="dxa"/>
           </w:tcPr>
           <w:p>
-            <w:proofErr w:type="spellStart"/>
             <w:r>
-              <w:t>Intuitivität</w:t>
-            </w:r>
-            <w:proofErr w:type="spellEnd"/>
-            <w:r>
-              <w:t xml:space="preserve"> der Funktionen</w:t>
+              <w:t>Intuitivität der Funktionen</w:t>
             </w:r>
           </w:p>
         </w:tc>
@@ -111,32 +106,52 @@
           <w:tcPr>
             <w:tcW w:w="1923" w:type="dxa"/>
           </w:tcPr>
-          <w:p/>
+          <w:p>
+            <w:r>
+              <w:t>14</w:t>
+            </w:r>
+          </w:p>
         </w:tc>
         <w:tc>
           <w:tcPr>
             <w:tcW w:w="1571" w:type="dxa"/>
           </w:tcPr>
-          <w:p/>
+          <w:p>
+            <w:r>
+              <w:t>14</w:t>
+            </w:r>
+          </w:p>
         </w:tc>
         <w:tc>
           <w:tcPr>
             <w:tcW w:w="1432" w:type="dxa"/>
           </w:tcPr>
-          <w:p/>
+          <w:p>
+            <w:r>
+              <w:t>8</w:t>
+            </w:r>
+          </w:p>
         </w:tc>
         <w:tc>
           <w:tcPr>
             <w:tcW w:w="1249" w:type="dxa"/>
           </w:tcPr>
-          <w:p/>
+          <w:p>
+            <w:r>
+              <w:t>11</w:t>
+            </w:r>
+          </w:p>
         </w:tc>
         <w:tc>
           <w:tcPr>
             <w:cnfStyle w:val="000100000000" w:firstRow="0" w:lastRow="0" w:firstColumn="0" w:lastColumn="1" w:oddVBand="0" w:evenVBand="0" w:oddHBand="0" w:evenHBand="0" w:firstRowFirstColumn="0" w:firstRowLastColumn="0" w:lastRowFirstColumn="0" w:lastRowLastColumn="0"/>
             <w:tcW w:w="1208" w:type="dxa"/>
           </w:tcPr>
-          <w:p/>
+          <w:p>
+            <w:r>
+              <w:t>47</w:t>
+            </w:r>
+          </w:p>
         </w:tc>
       </w:tr>
       <w:tr>
@@ -158,32 +173,52 @@
           <w:tcPr>
             <w:tcW w:w="1923" w:type="dxa"/>
           </w:tcPr>
-          <w:p/>
+          <w:p>
+            <w:r>
+              <w:t>2</w:t>
+            </w:r>
+          </w:p>
         </w:tc>
         <w:tc>
           <w:tcPr>
             <w:tcW w:w="1571" w:type="dxa"/>
           </w:tcPr>
-          <w:p/>
+          <w:p>
+            <w:r>
+              <w:t>2</w:t>
+            </w:r>
+          </w:p>
         </w:tc>
         <w:tc>
           <w:tcPr>
             <w:tcW w:w="1432" w:type="dxa"/>
           </w:tcPr>
-          <w:p/>
+          <w:p>
+            <w:r>
+              <w:t>7</w:t>
+            </w:r>
+          </w:p>
         </w:tc>
         <w:tc>
           <w:tcPr>
             <w:tcW w:w="1249" w:type="dxa"/>
           </w:tcPr>
-          <w:p/>
+          <w:p>
+            <w:r>
+              <w:t>5</w:t>
+            </w:r>
+          </w:p>
         </w:tc>
         <w:tc>
           <w:tcPr>
             <w:cnfStyle w:val="000100000000" w:firstRow="0" w:lastRow="0" w:firstColumn="0" w:lastColumn="1" w:oddVBand="0" w:evenVBand="0" w:oddHBand="0" w:evenHBand="0" w:firstRowFirstColumn="0" w:firstRowLastColumn="0" w:lastRowFirstColumn="0" w:lastRowLastColumn="0"/>
             <w:tcW w:w="1208" w:type="dxa"/>
           </w:tcPr>
-          <w:p/>
+          <w:p>
+            <w:r>
+              <w:t>16</w:t>
+            </w:r>
+          </w:p>
         </w:tc>
       </w:tr>
       <w:tr>
@@ -208,36 +243,103 @@
           <w:tcPr>
             <w:tcW w:w="1923" w:type="dxa"/>
           </w:tcPr>
-          <w:p/>
+          <w:p>
+            <w:r>
+              <w:t>16</w:t>
+            </w:r>
+          </w:p>
         </w:tc>
         <w:tc>
           <w:tcPr>
             <w:tcW w:w="1571" w:type="dxa"/>
           </w:tcPr>
-          <w:p/>
+          <w:p>
+            <w:r>
+              <w:t>16</w:t>
+            </w:r>
+          </w:p>
         </w:tc>
         <w:tc>
           <w:tcPr>
             <w:tcW w:w="1432" w:type="dxa"/>
           </w:tcPr>
-          <w:p/>
+          <w:p>
+            <w:r>
+              <w:t>15</w:t>
+            </w:r>
+          </w:p>
         </w:tc>
         <w:tc>
           <w:tcPr>
             <w:tcW w:w="1249" w:type="dxa"/>
           </w:tcPr>
-          <w:p/>
+          <w:p>
+            <w:r>
+              <w:t>16</w:t>
+            </w:r>
+          </w:p>
         </w:tc>
         <w:tc>
           <w:tcPr>
             <w:cnfStyle w:val="000100000000" w:firstRow="0" w:lastRow="0" w:firstColumn="0" w:lastColumn="1" w:oddVBand="0" w:evenVBand="0" w:oddHBand="0" w:evenHBand="0" w:firstRowFirstColumn="0" w:firstRowLastColumn="0" w:lastRowFirstColumn="0" w:lastRowLastColumn="0"/>
             <w:tcW w:w="1208" w:type="dxa"/>
           </w:tcPr>
-          <w:p/>
+          <w:p>
+            <w:r>
+              <w:t>63</w:t>
+            </w:r>
+          </w:p>
         </w:tc>
       </w:tr>
     </w:tbl>
-    <w:p/>
+    <w:p>
+      <w:pPr>
+        <w:pStyle w:val="Listenabsatz"/>
+        <w:numPr>
+          <w:ilvl w:val="0"/>
+          <w:numId w:val="4"/>
+        </w:numPr>
+        <w:rPr>
+          <w:sz w:val="20"/>
+          <w:szCs w:val="20"/>
+        </w:rPr>
+      </w:pPr>
+      <w:r>
+        <w:rPr>
+          <w:sz w:val="20"/>
+          <w:szCs w:val="20"/>
+        </w:rPr>
+        <w:t>Ein</w:t>
+      </w:r>
+      <w:r>
+        <w:rPr>
+          <w:sz w:val="20"/>
+          <w:szCs w:val="20"/>
+        </w:rPr>
+        <w:t xml:space="preserve"> Teilnehmer</w:t>
+      </w:r>
+      <w:r>
+        <w:rPr>
+          <w:sz w:val="20"/>
+          <w:szCs w:val="20"/>
+        </w:rPr>
+        <w:t xml:space="preserve"> hat </w:t>
+      </w:r>
+      <w:r>
+        <w:rPr>
+          <w:sz w:val="20"/>
+          <w:szCs w:val="20"/>
+        </w:rPr>
+        <w:t>bei I</w:t>
+      </w:r>
+      <w:r>
+        <w:rPr>
+          <w:sz w:val="20"/>
+          <w:szCs w:val="20"/>
+        </w:rPr>
+        <w:t>ntuitivität beide komplett gleich eingestuft, deshalb nur 15</w:t>
+      </w:r>
+    </w:p>
     <w:p/>
     <w:p>
       <w:pPr>
@@ -411,15 +513,7 @@
         </w:numPr>
       </w:pPr>
       <w:r>
-        <w:t>Schlechte(</w:t>
-      </w:r>
-      <w:proofErr w:type="spellStart"/>
-      <w:r>
-        <w:t>re</w:t>
-      </w:r>
-      <w:proofErr w:type="spellEnd"/>
-      <w:r>
-        <w:t>) Performance bei Haus am See (</w:t>
+        <w:t>Schlechte(re) Performance bei Haus am See (</w:t>
       </w:r>
       <w:r>
         <w:t>3</w:t>
@@ -549,23 +643,7 @@
           <w:b/>
           <w:bCs/>
         </w:rPr>
-        <w:t xml:space="preserve">Zur </w:t>
-      </w:r>
-      <w:proofErr w:type="spellStart"/>
-      <w:r>
-        <w:rPr>
-          <w:b/>
-          <w:bCs/>
-        </w:rPr>
-        <w:t>Heatmap</w:t>
-      </w:r>
-      <w:proofErr w:type="spellEnd"/>
-      <w:r>
-        <w:rPr>
-          <w:b/>
-          <w:bCs/>
-        </w:rPr>
-        <w:t>-Visualisierung mit der Maske:</w:t>
+        <w:t>Zur Heatmap-Visualisierung mit der Maske:</w:t>
       </w:r>
     </w:p>
     <w:p>
@@ -577,15 +655,7 @@
         </w:numPr>
       </w:pPr>
       <w:r>
-        <w:t xml:space="preserve">Verständnisschwierigkeiten bei der </w:t>
-      </w:r>
-      <w:proofErr w:type="spellStart"/>
-      <w:r>
-        <w:t>Heatmap</w:t>
-      </w:r>
-      <w:proofErr w:type="spellEnd"/>
-      <w:r>
-        <w:t>-Visualisierung</w:t>
+        <w:t>Verständnisschwierigkeiten bei der Heatmap-Visualisierung</w:t>
       </w:r>
     </w:p>
     <w:p>
@@ -639,13 +709,8 @@
         <w:t>/</w:t>
       </w:r>
       <w:r>
-        <w:t xml:space="preserve"> Gebiete nicht ganz klar von der </w:t>
-      </w:r>
-      <w:proofErr w:type="spellStart"/>
-      <w:r>
-        <w:t>Bennennung</w:t>
-      </w:r>
-      <w:proofErr w:type="spellEnd"/>
+        <w:t xml:space="preserve"> Gebiete nicht ganz klar von der Bennennung</w:t>
+      </w:r>
     </w:p>
     <w:p>
       <w:pPr>
@@ -688,15 +753,7 @@
         </w:numPr>
       </w:pPr>
       <w:r>
-        <w:t xml:space="preserve">Gleicher Algorithmus wie am Ende bei den </w:t>
-      </w:r>
-      <w:proofErr w:type="spellStart"/>
-      <w:r>
-        <w:t>Layern</w:t>
-      </w:r>
-      <w:proofErr w:type="spellEnd"/>
-      <w:r>
-        <w:t xml:space="preserve"> auch hier?</w:t>
+        <w:t>Gleicher Algorithmus wie am Ende bei den Layern auch hier?</w:t>
       </w:r>
     </w:p>
     <w:p>
@@ -751,15 +808,7 @@
         </w:numPr>
       </w:pPr>
       <w:r>
-        <w:t xml:space="preserve">Farbige </w:t>
-      </w:r>
-      <w:proofErr w:type="spellStart"/>
-      <w:r>
-        <w:t>Heatmap</w:t>
-      </w:r>
-      <w:proofErr w:type="spellEnd"/>
-      <w:r>
-        <w:t xml:space="preserve"> / farbige Kreise wären besser gewesen (3</w:t>
+        <w:t>Farbige Heatmap / farbige Kreise wären besser gewesen (3</w:t>
       </w:r>
       <w:r>
         <w:t xml:space="preserve"> Teilnehmer</w:t>
@@ -1071,16 +1120,11 @@
       <w:r>
         <w:t xml:space="preserve"> </w:t>
       </w:r>
-      <w:proofErr w:type="gramStart"/>
       <w:r>
         <w:t xml:space="preserve">ziemlich </w:t>
       </w:r>
       <w:r>
-        <w:t>schlecht</w:t>
-      </w:r>
-      <w:proofErr w:type="gramEnd"/>
-      <w:r>
-        <w:t>, weil sehr ähnliche Farben (</w:t>
+        <w:t>schlecht, weil sehr ähnliche Farben (</w:t>
       </w:r>
       <w:r>
         <w:t>5</w:t>
@@ -1116,15 +1160,7 @@
         </w:numPr>
       </w:pPr>
       <w:r>
-        <w:t xml:space="preserve">Sehr schwer vor allem nach kleineren Orten (wie </w:t>
-      </w:r>
-      <w:proofErr w:type="spellStart"/>
-      <w:r>
-        <w:t>Cafes</w:t>
-      </w:r>
-      <w:proofErr w:type="spellEnd"/>
-      <w:r>
-        <w:t>) zu suchen, weil diese nur auf ganz großen Zoomstufen sichtbar sind (1)</w:t>
+        <w:t>Sehr schwer vor allem nach kleineren Orten (wie Cafes) zu suchen, weil diese nur auf ganz großen Zoomstufen sichtbar sind (1)</w:t>
       </w:r>
     </w:p>
     <w:p>
@@ -1161,25 +1197,7 @@
           <w:sz w:val="28"/>
           <w:szCs w:val="28"/>
         </w:rPr>
-        <w:t xml:space="preserve">TODO Tabelle </w:t>
-      </w:r>
-      <w:proofErr w:type="gramStart"/>
-      <w:r>
-        <w:rPr>
-          <w:color w:val="FF0000"/>
-          <w:sz w:val="28"/>
-          <w:szCs w:val="28"/>
-        </w:rPr>
-        <w:t>mit den häufigsten Vor</w:t>
-      </w:r>
-      <w:proofErr w:type="gramEnd"/>
-      <w:r>
-        <w:rPr>
-          <w:color w:val="FF0000"/>
-          <w:sz w:val="28"/>
-          <w:szCs w:val="28"/>
-        </w:rPr>
-        <w:t xml:space="preserve"> und Nachteilen??</w:t>
+        <w:t>TODO Tabelle mit den häufigsten Vor und Nachteilen??</w:t>
       </w:r>
     </w:p>
     <w:p/>
@@ -1420,6 +1438,118 @@
     </w:lvl>
   </w:abstractNum>
   <w:abstractNum w:abstractNumId="2" w15:restartNumberingAfterBreak="0">
+    <w:nsid w:val="397C06CD"/>
+    <w:multiLevelType w:val="hybridMultilevel"/>
+    <w:tmpl w:val="82B25EAC"/>
+    <w:lvl w:ilvl="0" w:tplc="E76245BA">
+      <w:numFmt w:val="bullet"/>
+      <w:lvlText w:val=""/>
+      <w:lvlJc w:val="left"/>
+      <w:pPr>
+        <w:ind w:left="720" w:hanging="360"/>
+      </w:pPr>
+      <w:rPr>
+        <w:rFonts w:ascii="Wingdings" w:eastAsiaTheme="minorHAnsi" w:hAnsi="Wingdings" w:cstheme="minorBidi" w:hint="default"/>
+      </w:rPr>
+    </w:lvl>
+    <w:lvl w:ilvl="1" w:tplc="04070003" w:tentative="1">
+      <w:start w:val="1"/>
+      <w:numFmt w:val="bullet"/>
+      <w:lvlText w:val="o"/>
+      <w:lvlJc w:val="left"/>
+      <w:pPr>
+        <w:ind w:left="1440" w:hanging="360"/>
+      </w:pPr>
+      <w:rPr>
+        <w:rFonts w:ascii="Courier New" w:hAnsi="Courier New" w:cs="Courier New" w:hint="default"/>
+      </w:rPr>
+    </w:lvl>
+    <w:lvl w:ilvl="2" w:tplc="04070005" w:tentative="1">
+      <w:start w:val="1"/>
+      <w:numFmt w:val="bullet"/>
+      <w:lvlText w:val=""/>
+      <w:lvlJc w:val="left"/>
+      <w:pPr>
+        <w:ind w:left="2160" w:hanging="360"/>
+      </w:pPr>
+      <w:rPr>
+        <w:rFonts w:ascii="Wingdings" w:hAnsi="Wingdings" w:hint="default"/>
+      </w:rPr>
+    </w:lvl>
+    <w:lvl w:ilvl="3" w:tplc="04070001" w:tentative="1">
+      <w:start w:val="1"/>
+      <w:numFmt w:val="bullet"/>
+      <w:lvlText w:val=""/>
+      <w:lvlJc w:val="left"/>
+      <w:pPr>
+        <w:ind w:left="2880" w:hanging="360"/>
+      </w:pPr>
+      <w:rPr>
+        <w:rFonts w:ascii="Symbol" w:hAnsi="Symbol" w:hint="default"/>
+      </w:rPr>
+    </w:lvl>
+    <w:lvl w:ilvl="4" w:tplc="04070003" w:tentative="1">
+      <w:start w:val="1"/>
+      <w:numFmt w:val="bullet"/>
+      <w:lvlText w:val="o"/>
+      <w:lvlJc w:val="left"/>
+      <w:pPr>
+        <w:ind w:left="3600" w:hanging="360"/>
+      </w:pPr>
+      <w:rPr>
+        <w:rFonts w:ascii="Courier New" w:hAnsi="Courier New" w:cs="Courier New" w:hint="default"/>
+      </w:rPr>
+    </w:lvl>
+    <w:lvl w:ilvl="5" w:tplc="04070005" w:tentative="1">
+      <w:start w:val="1"/>
+      <w:numFmt w:val="bullet"/>
+      <w:lvlText w:val=""/>
+      <w:lvlJc w:val="left"/>
+      <w:pPr>
+        <w:ind w:left="4320" w:hanging="360"/>
+      </w:pPr>
+      <w:rPr>
+        <w:rFonts w:ascii="Wingdings" w:hAnsi="Wingdings" w:hint="default"/>
+      </w:rPr>
+    </w:lvl>
+    <w:lvl w:ilvl="6" w:tplc="04070001" w:tentative="1">
+      <w:start w:val="1"/>
+      <w:numFmt w:val="bullet"/>
+      <w:lvlText w:val=""/>
+      <w:lvlJc w:val="left"/>
+      <w:pPr>
+        <w:ind w:left="5040" w:hanging="360"/>
+      </w:pPr>
+      <w:rPr>
+        <w:rFonts w:ascii="Symbol" w:hAnsi="Symbol" w:hint="default"/>
+      </w:rPr>
+    </w:lvl>
+    <w:lvl w:ilvl="7" w:tplc="04070003" w:tentative="1">
+      <w:start w:val="1"/>
+      <w:numFmt w:val="bullet"/>
+      <w:lvlText w:val="o"/>
+      <w:lvlJc w:val="left"/>
+      <w:pPr>
+        <w:ind w:left="5760" w:hanging="360"/>
+      </w:pPr>
+      <w:rPr>
+        <w:rFonts w:ascii="Courier New" w:hAnsi="Courier New" w:cs="Courier New" w:hint="default"/>
+      </w:rPr>
+    </w:lvl>
+    <w:lvl w:ilvl="8" w:tplc="04070005" w:tentative="1">
+      <w:start w:val="1"/>
+      <w:numFmt w:val="bullet"/>
+      <w:lvlText w:val=""/>
+      <w:lvlJc w:val="left"/>
+      <w:pPr>
+        <w:ind w:left="6480" w:hanging="360"/>
+      </w:pPr>
+      <w:rPr>
+        <w:rFonts w:ascii="Wingdings" w:hAnsi="Wingdings" w:hint="default"/>
+      </w:rPr>
+    </w:lvl>
+  </w:abstractNum>
+  <w:abstractNum w:abstractNumId="3" w15:restartNumberingAfterBreak="0">
     <w:nsid w:val="6ACD064F"/>
     <w:multiLevelType w:val="hybridMultilevel"/>
     <w:tmpl w:val="37704C5C"/>
@@ -1534,10 +1664,13 @@
     <w:abstractNumId w:val="1"/>
   </w:num>
   <w:num w:numId="2">
-    <w:abstractNumId w:val="2"/>
+    <w:abstractNumId w:val="3"/>
   </w:num>
   <w:num w:numId="3">
     <w:abstractNumId w:val="0"/>
+  </w:num>
+  <w:num w:numId="4">
+    <w:abstractNumId w:val="2"/>
   </w:num>
 </w:numbering>
 </file>

</xml_diff>

<commit_message>
Cleanup results and add them as pdf
</commit_message>
<xml_diff>
--- a/Ergebnisse_Posttask.docx
+++ b/Ergebnisse_Posttask.docx
@@ -60,8 +60,13 @@
             <w:tcW w:w="1432" w:type="dxa"/>
           </w:tcPr>
           <w:p>
+            <w:proofErr w:type="spellStart"/>
             <w:r>
-              <w:t>Intuitivität der Funktionen</w:t>
+              <w:t>Intuitivität</w:t>
+            </w:r>
+            <w:proofErr w:type="spellEnd"/>
+            <w:r>
+              <w:t xml:space="preserve"> der Funktionen</w:t>
             </w:r>
           </w:p>
         </w:tc>
@@ -330,14 +335,30 @@
           <w:sz w:val="20"/>
           <w:szCs w:val="20"/>
         </w:rPr>
-        <w:t>bei I</w:t>
-      </w:r>
+        <w:t xml:space="preserve">bei </w:t>
+      </w:r>
+      <w:proofErr w:type="spellStart"/>
       <w:r>
         <w:rPr>
           <w:sz w:val="20"/>
           <w:szCs w:val="20"/>
         </w:rPr>
-        <w:t>ntuitivität beide komplett gleich eingestuft, deshalb nur 15</w:t>
+        <w:t>I</w:t>
+      </w:r>
+      <w:r>
+        <w:rPr>
+          <w:sz w:val="20"/>
+          <w:szCs w:val="20"/>
+        </w:rPr>
+        <w:t>ntuitivität</w:t>
+      </w:r>
+      <w:proofErr w:type="spellEnd"/>
+      <w:r>
+        <w:rPr>
+          <w:sz w:val="20"/>
+          <w:szCs w:val="20"/>
+        </w:rPr>
+        <w:t xml:space="preserve"> beide komplett gleich eingestuft, deshalb nur 15</w:t>
       </w:r>
     </w:p>
     <w:p/>
@@ -513,7 +534,15 @@
         </w:numPr>
       </w:pPr>
       <w:r>
-        <w:t>Schlechte(re) Performance bei Haus am See (</w:t>
+        <w:t>Schlechte(</w:t>
+      </w:r>
+      <w:proofErr w:type="spellStart"/>
+      <w:r>
+        <w:t>re</w:t>
+      </w:r>
+      <w:proofErr w:type="spellEnd"/>
+      <w:r>
+        <w:t>) Performance bei Haus am See (</w:t>
       </w:r>
       <w:r>
         <w:t>3</w:t>
@@ -643,7 +672,23 @@
           <w:b/>
           <w:bCs/>
         </w:rPr>
-        <w:t>Zur Heatmap-Visualisierung mit der Maske:</w:t>
+        <w:t xml:space="preserve">Zur </w:t>
+      </w:r>
+      <w:proofErr w:type="spellStart"/>
+      <w:r>
+        <w:rPr>
+          <w:b/>
+          <w:bCs/>
+        </w:rPr>
+        <w:t>Heatmap</w:t>
+      </w:r>
+      <w:proofErr w:type="spellEnd"/>
+      <w:r>
+        <w:rPr>
+          <w:b/>
+          <w:bCs/>
+        </w:rPr>
+        <w:t>-Visualisierung mit der Maske:</w:t>
       </w:r>
     </w:p>
     <w:p>
@@ -655,7 +700,15 @@
         </w:numPr>
       </w:pPr>
       <w:r>
-        <w:t>Verständnisschwierigkeiten bei der Heatmap-Visualisierung</w:t>
+        <w:t xml:space="preserve">Verständnisschwierigkeiten bei der </w:t>
+      </w:r>
+      <w:proofErr w:type="spellStart"/>
+      <w:r>
+        <w:t>Heatmap</w:t>
+      </w:r>
+      <w:proofErr w:type="spellEnd"/>
+      <w:r>
+        <w:t>-Visualisierung</w:t>
       </w:r>
     </w:p>
     <w:p>
@@ -709,8 +762,13 @@
         <w:t>/</w:t>
       </w:r>
       <w:r>
-        <w:t xml:space="preserve"> Gebiete nicht ganz klar von der Bennennung</w:t>
-      </w:r>
+        <w:t xml:space="preserve"> Gebiete nicht ganz klar von der </w:t>
+      </w:r>
+      <w:proofErr w:type="spellStart"/>
+      <w:r>
+        <w:t>Bennennung</w:t>
+      </w:r>
+      <w:proofErr w:type="spellEnd"/>
     </w:p>
     <w:p>
       <w:pPr>
@@ -753,7 +811,15 @@
         </w:numPr>
       </w:pPr>
       <w:r>
-        <w:t>Gleicher Algorithmus wie am Ende bei den Layern auch hier?</w:t>
+        <w:t xml:space="preserve">Gleicher Algorithmus wie am Ende bei den </w:t>
+      </w:r>
+      <w:proofErr w:type="spellStart"/>
+      <w:r>
+        <w:t>Layern</w:t>
+      </w:r>
+      <w:proofErr w:type="spellEnd"/>
+      <w:r>
+        <w:t xml:space="preserve"> auch hier?</w:t>
       </w:r>
     </w:p>
     <w:p>
@@ -808,7 +874,15 @@
         </w:numPr>
       </w:pPr>
       <w:r>
-        <w:t>Farbige Heatmap / farbige Kreise wären besser gewesen (3</w:t>
+        <w:t xml:space="preserve">Farbige </w:t>
+      </w:r>
+      <w:proofErr w:type="spellStart"/>
+      <w:r>
+        <w:t>Heatmap</w:t>
+      </w:r>
+      <w:proofErr w:type="spellEnd"/>
+      <w:r>
+        <w:t xml:space="preserve"> / farbige Kreise wären besser gewesen (3</w:t>
       </w:r>
       <w:r>
         <w:t xml:space="preserve"> Teilnehmer</w:t>
@@ -1120,11 +1194,16 @@
       <w:r>
         <w:t xml:space="preserve"> </w:t>
       </w:r>
+      <w:proofErr w:type="gramStart"/>
       <w:r>
         <w:t xml:space="preserve">ziemlich </w:t>
       </w:r>
       <w:r>
-        <w:t>schlecht, weil sehr ähnliche Farben (</w:t>
+        <w:t>schlecht</w:t>
+      </w:r>
+      <w:proofErr w:type="gramEnd"/>
+      <w:r>
+        <w:t>, weil sehr ähnliche Farben (</w:t>
       </w:r>
       <w:r>
         <w:t>5</w:t>
@@ -1160,7 +1239,15 @@
         </w:numPr>
       </w:pPr>
       <w:r>
-        <w:t>Sehr schwer vor allem nach kleineren Orten (wie Cafes) zu suchen, weil diese nur auf ganz großen Zoomstufen sichtbar sind (1)</w:t>
+        <w:t xml:space="preserve">Sehr schwer vor allem nach kleineren Orten (wie </w:t>
+      </w:r>
+      <w:proofErr w:type="spellStart"/>
+      <w:r>
+        <w:t>Cafes</w:t>
+      </w:r>
+      <w:proofErr w:type="spellEnd"/>
+      <w:r>
+        <w:t>) zu suchen, weil diese nur auf ganz großen Zoomstufen sichtbar sind (1)</w:t>
       </w:r>
     </w:p>
     <w:p>
@@ -1179,25 +1266,6 @@
       </w:r>
       <w:r>
         <w:t>)</w:t>
-      </w:r>
-    </w:p>
-    <w:p/>
-    <w:p/>
-    <w:p>
-      <w:pPr>
-        <w:rPr>
-          <w:color w:val="FF0000"/>
-          <w:sz w:val="28"/>
-          <w:szCs w:val="28"/>
-        </w:rPr>
-      </w:pPr>
-      <w:r>
-        <w:rPr>
-          <w:color w:val="FF0000"/>
-          <w:sz w:val="28"/>
-          <w:szCs w:val="28"/>
-        </w:rPr>
-        <w:t>TODO Tabelle mit den häufigsten Vor und Nachteilen??</w:t>
       </w:r>
     </w:p>
     <w:p/>

</xml_diff>